<commit_message>
Update to-do list Week 11
</commit_message>
<xml_diff>
--- a/Markdown links/Mixed-Effect model - Knowledge with Lit - My.docx
+++ b/Markdown links/Mixed-Effect model - Knowledge with Lit - My.docx
@@ -774,23 +774,13 @@
           <w:lang w:val="en-US"/>
         </w:rPr>
       </w:pPr>
-      <w:proofErr w:type="spellStart"/>
-      <w:r>
-        <w:rPr>
-          <w:sz w:val="20"/>
-          <w:szCs w:val="20"/>
-          <w:lang w:val="en-US"/>
-        </w:rPr>
-        <w:t>tidyverse</w:t>
-      </w:r>
-      <w:proofErr w:type="spellEnd"/>
-      <w:r>
-        <w:rPr>
-          <w:sz w:val="20"/>
-          <w:szCs w:val="20"/>
-          <w:lang w:val="en-US"/>
-        </w:rPr>
-        <w:t>: for data processing</w:t>
+      <w:r>
+        <w:rPr>
+          <w:sz w:val="20"/>
+          <w:szCs w:val="20"/>
+          <w:lang w:val="en-US"/>
+        </w:rPr>
+        <w:t>tidyverse: for data processing</w:t>
       </w:r>
     </w:p>
     <w:p>
@@ -807,23 +797,13 @@
           <w:lang w:val="en-US"/>
         </w:rPr>
       </w:pPr>
-      <w:proofErr w:type="spellStart"/>
-      <w:r>
-        <w:rPr>
-          <w:sz w:val="20"/>
-          <w:szCs w:val="20"/>
-          <w:lang w:val="en-US"/>
-        </w:rPr>
-        <w:t>merTools</w:t>
-      </w:r>
-      <w:proofErr w:type="spellEnd"/>
-      <w:r>
-        <w:rPr>
-          <w:sz w:val="20"/>
-          <w:szCs w:val="20"/>
-          <w:lang w:val="en-US"/>
-        </w:rPr>
-        <w:t>: optional</w:t>
+      <w:r>
+        <w:rPr>
+          <w:sz w:val="20"/>
+          <w:szCs w:val="20"/>
+          <w:lang w:val="en-US"/>
+        </w:rPr>
+        <w:t>merTools: optional</w:t>
       </w:r>
     </w:p>
     <w:p>
@@ -840,23 +820,13 @@
           <w:lang w:val="en-US"/>
         </w:rPr>
       </w:pPr>
-      <w:proofErr w:type="spellStart"/>
-      <w:r>
-        <w:rPr>
-          <w:sz w:val="20"/>
-          <w:szCs w:val="20"/>
-          <w:lang w:val="en-US"/>
-        </w:rPr>
-        <w:t>glmmTMB</w:t>
-      </w:r>
-      <w:proofErr w:type="spellEnd"/>
-      <w:r>
-        <w:rPr>
-          <w:sz w:val="20"/>
-          <w:szCs w:val="20"/>
-          <w:lang w:val="en-US"/>
-        </w:rPr>
-        <w:t>: optional</w:t>
+      <w:r>
+        <w:rPr>
+          <w:sz w:val="20"/>
+          <w:szCs w:val="20"/>
+          <w:lang w:val="en-US"/>
+        </w:rPr>
+        <w:t>glmmTMB: optional</w:t>
       </w:r>
     </w:p>
     <w:p>
@@ -896,23 +866,13 @@
           <w:lang w:val="en-US"/>
         </w:rPr>
       </w:pPr>
-      <w:proofErr w:type="spellStart"/>
-      <w:r>
-        <w:rPr>
-          <w:sz w:val="20"/>
-          <w:szCs w:val="20"/>
-          <w:lang w:val="en-US"/>
-        </w:rPr>
-        <w:t>modelr</w:t>
-      </w:r>
-      <w:proofErr w:type="spellEnd"/>
-      <w:r>
-        <w:rPr>
-          <w:sz w:val="20"/>
-          <w:szCs w:val="20"/>
-          <w:lang w:val="en-US"/>
-        </w:rPr>
-        <w:t>: optional</w:t>
+      <w:r>
+        <w:rPr>
+          <w:sz w:val="20"/>
+          <w:szCs w:val="20"/>
+          <w:lang w:val="en-US"/>
+        </w:rPr>
+        <w:t>modelr: optional</w:t>
       </w:r>
     </w:p>
     <w:p>
@@ -929,23 +889,13 @@
           <w:lang w:val="en-US"/>
         </w:rPr>
       </w:pPr>
-      <w:proofErr w:type="spellStart"/>
-      <w:r>
-        <w:rPr>
-          <w:sz w:val="20"/>
-          <w:szCs w:val="20"/>
-          <w:lang w:val="en-US"/>
-        </w:rPr>
-        <w:t>nlme</w:t>
-      </w:r>
-      <w:proofErr w:type="spellEnd"/>
-      <w:r>
-        <w:rPr>
-          <w:sz w:val="20"/>
-          <w:szCs w:val="20"/>
-          <w:lang w:val="en-US"/>
-        </w:rPr>
-        <w:t>: part of base R, no need for install</w:t>
+      <w:r>
+        <w:rPr>
+          <w:sz w:val="20"/>
+          <w:szCs w:val="20"/>
+          <w:lang w:val="en-US"/>
+        </w:rPr>
+        <w:t>nlme: part of base R, no need for install</w:t>
       </w:r>
     </w:p>
     <w:p>
@@ -1364,16 +1314,7 @@
           <w:szCs w:val="20"/>
           <w:lang w:val="en-US"/>
         </w:rPr>
-        <w:t>fixed effects</w:t>
-      </w:r>
-      <w:r>
-        <w:rPr>
-          <w:color w:val="ED7D31" w:themeColor="accent2"/>
-          <w:sz w:val="20"/>
-          <w:szCs w:val="20"/>
-          <w:lang w:val="en-US"/>
-        </w:rPr>
-        <w:t xml:space="preserve"> </w:t>
+        <w:t xml:space="preserve">fixed effects </w:t>
       </w:r>
       <w:r>
         <w:rPr>
@@ -1468,9 +1409,13 @@
           <w:szCs w:val="20"/>
           <w:lang w:val="en-US"/>
         </w:rPr>
-        <w:t>data analysis that employs</w:t>
-      </w:r>
-      <w:r>
+        <w:t>data analysis that employs a variety of techniques to.</w:t>
+      </w:r>
+    </w:p>
+    <w:p>
+      <w:pPr>
+        <w:spacing w:after="0"/>
+        <w:jc w:val="right"/>
         <w:rPr>
           <w:i/>
           <w:iCs/>
@@ -1478,55 +1423,12 @@
           <w:szCs w:val="20"/>
           <w:lang w:val="en-US"/>
         </w:rPr>
-        <w:t xml:space="preserve"> </w:t>
-      </w:r>
+      </w:pPr>
       <w:r>
         <w:rPr>
           <w:i/>
           <w:iCs/>
-          <w:sz w:val="20"/>
-          <w:szCs w:val="20"/>
-          <w:lang w:val="en-US"/>
-        </w:rPr>
-        <w:t>a variety of</w:t>
-      </w:r>
-      <w:r>
-        <w:rPr>
-          <w:i/>
-          <w:iCs/>
-          <w:sz w:val="20"/>
-          <w:szCs w:val="20"/>
-          <w:lang w:val="en-US"/>
-        </w:rPr>
-        <w:t xml:space="preserve"> </w:t>
-      </w:r>
-      <w:r>
-        <w:rPr>
-          <w:i/>
-          <w:iCs/>
-          <w:sz w:val="20"/>
-          <w:szCs w:val="20"/>
-          <w:lang w:val="en-US"/>
-        </w:rPr>
-        <w:t>techniques to.</w:t>
-      </w:r>
-    </w:p>
-    <w:p>
-      <w:pPr>
-        <w:spacing w:after="0"/>
-        <w:jc w:val="right"/>
-        <w:rPr>
-          <w:i/>
-          <w:iCs/>
-          <w:sz w:val="20"/>
-          <w:szCs w:val="20"/>
-          <w:lang w:val="en-US"/>
-        </w:rPr>
-      </w:pPr>
-      <w:r>
-        <w:rPr>
-          <w:i/>
-          <w:iCs/>
+          <w:noProof/>
           <w:sz w:val="20"/>
           <w:szCs w:val="20"/>
           <w:lang w:val="en-US"/>
@@ -1619,6 +1521,40 @@
           <w:lang w:val="en-US"/>
         </w:rPr>
       </w:pPr>
+      <w:r>
+        <w:rPr>
+          <w:sz w:val="20"/>
+          <w:szCs w:val="20"/>
+          <w:lang w:val="en-US"/>
+        </w:rPr>
+        <w:t>“</w:t>
+      </w:r>
+      <w:r>
+        <w:rPr>
+          <w:sz w:val="20"/>
+          <w:szCs w:val="20"/>
+          <w:lang w:val="en-US"/>
+        </w:rPr>
+        <w:t>By default commits and tags are marked "Verified" if they are signed with a GPG, SSH, or S/MIME key that was successfully verified. If a commit or tag has a signature that can't be verified by GitHub, we mark the commit or tag "Unverified." In all other cases no verification status is displayed.</w:t>
+      </w:r>
+      <w:r>
+        <w:rPr>
+          <w:sz w:val="20"/>
+          <w:szCs w:val="20"/>
+          <w:lang w:val="en-US"/>
+        </w:rPr>
+        <w:t>” – fix?</w:t>
+      </w:r>
+    </w:p>
+    <w:p>
+      <w:pPr>
+        <w:spacing w:after="0"/>
+        <w:rPr>
+          <w:sz w:val="20"/>
+          <w:szCs w:val="20"/>
+          <w:lang w:val="en-US"/>
+        </w:rPr>
+      </w:pPr>
     </w:p>
     <w:p>
       <w:pPr>
@@ -1667,23 +1603,13 @@
         </w:rPr>
         <w:t xml:space="preserve">[1] </w:t>
       </w:r>
-      <w:proofErr w:type="spellStart"/>
-      <w:r>
-        <w:rPr>
-          <w:sz w:val="20"/>
-          <w:szCs w:val="20"/>
-          <w:lang w:val="en-US"/>
-        </w:rPr>
-        <w:t>Seltman</w:t>
-      </w:r>
-      <w:proofErr w:type="spellEnd"/>
-      <w:r>
-        <w:rPr>
-          <w:sz w:val="20"/>
-          <w:szCs w:val="20"/>
-          <w:lang w:val="en-US"/>
-        </w:rPr>
-        <w:t>, H.J., 2012. Experimental design and analysis.</w:t>
+      <w:r>
+        <w:rPr>
+          <w:sz w:val="20"/>
+          <w:szCs w:val="20"/>
+          <w:lang w:val="en-US"/>
+        </w:rPr>
+        <w:t>Seltman, H.J., 2012. Experimental design and analysis.</w:t>
       </w:r>
     </w:p>
     <w:p>
@@ -1702,25 +1628,26 @@
           <w:szCs w:val="16"/>
           <w:lang w:val="en-US"/>
         </w:rPr>
-        <w:t>@</w:t>
-      </w:r>
-      <w:proofErr w:type="gramStart"/>
-      <w:r>
+        <w:t>@misc{seltman2012experimental,</w:t>
+      </w:r>
+    </w:p>
+    <w:p>
+      <w:pPr>
+        <w:spacing w:after="0"/>
+        <w:ind w:left="720"/>
         <w:rPr>
           <w:sz w:val="16"/>
           <w:szCs w:val="16"/>
           <w:lang w:val="en-US"/>
         </w:rPr>
-        <w:t>misc{</w:t>
-      </w:r>
-      <w:proofErr w:type="gramEnd"/>
+      </w:pPr>
       <w:r>
         <w:rPr>
           <w:sz w:val="16"/>
           <w:szCs w:val="16"/>
           <w:lang w:val="en-US"/>
         </w:rPr>
-        <w:t>seltman2012experimental,</w:t>
+        <w:t xml:space="preserve">  title={Experimental design and analysis},</w:t>
       </w:r>
     </w:p>
     <w:p>
@@ -1739,25 +1666,26 @@
           <w:szCs w:val="16"/>
           <w:lang w:val="en-US"/>
         </w:rPr>
-        <w:t xml:space="preserve">  title</w:t>
-      </w:r>
-      <w:proofErr w:type="gramStart"/>
-      <w:r>
+        <w:t xml:space="preserve">  author={Seltman, Howard J},</w:t>
+      </w:r>
+    </w:p>
+    <w:p>
+      <w:pPr>
+        <w:spacing w:after="0"/>
+        <w:ind w:left="720"/>
         <w:rPr>
           <w:sz w:val="16"/>
           <w:szCs w:val="16"/>
           <w:lang w:val="en-US"/>
         </w:rPr>
-        <w:t>={</w:t>
-      </w:r>
-      <w:proofErr w:type="gramEnd"/>
+      </w:pPr>
       <w:r>
         <w:rPr>
           <w:sz w:val="16"/>
           <w:szCs w:val="16"/>
           <w:lang w:val="en-US"/>
         </w:rPr>
-        <w:t>Experimental design and analysis},</w:t>
+        <w:t xml:space="preserve">  year={2012},</w:t>
       </w:r>
     </w:p>
     <w:p>
@@ -1776,127 +1704,25 @@
           <w:szCs w:val="16"/>
           <w:lang w:val="en-US"/>
         </w:rPr>
-        <w:t xml:space="preserve">  author</w:t>
-      </w:r>
-      <w:proofErr w:type="gramStart"/>
-      <w:r>
+        <w:t xml:space="preserve">  publisher={Carnegie Mellon University Pittsburgh}</w:t>
+      </w:r>
+    </w:p>
+    <w:p>
+      <w:pPr>
+        <w:spacing w:after="0"/>
+        <w:ind w:left="720"/>
         <w:rPr>
           <w:sz w:val="16"/>
           <w:szCs w:val="16"/>
           <w:lang w:val="en-US"/>
         </w:rPr>
-        <w:t>={</w:t>
-      </w:r>
-      <w:proofErr w:type="spellStart"/>
-      <w:proofErr w:type="gramEnd"/>
+      </w:pPr>
       <w:r>
         <w:rPr>
           <w:sz w:val="16"/>
           <w:szCs w:val="16"/>
           <w:lang w:val="en-US"/>
         </w:rPr>
-        <w:t>Seltman</w:t>
-      </w:r>
-      <w:proofErr w:type="spellEnd"/>
-      <w:r>
-        <w:rPr>
-          <w:sz w:val="16"/>
-          <w:szCs w:val="16"/>
-          <w:lang w:val="en-US"/>
-        </w:rPr>
-        <w:t>, Howard J},</w:t>
-      </w:r>
-    </w:p>
-    <w:p>
-      <w:pPr>
-        <w:spacing w:after="0"/>
-        <w:ind w:left="720"/>
-        <w:rPr>
-          <w:sz w:val="16"/>
-          <w:szCs w:val="16"/>
-          <w:lang w:val="en-US"/>
-        </w:rPr>
-      </w:pPr>
-      <w:r>
-        <w:rPr>
-          <w:sz w:val="16"/>
-          <w:szCs w:val="16"/>
-          <w:lang w:val="en-US"/>
-        </w:rPr>
-        <w:t xml:space="preserve">  year</w:t>
-      </w:r>
-      <w:proofErr w:type="gramStart"/>
-      <w:r>
-        <w:rPr>
-          <w:sz w:val="16"/>
-          <w:szCs w:val="16"/>
-          <w:lang w:val="en-US"/>
-        </w:rPr>
-        <w:t>={</w:t>
-      </w:r>
-      <w:proofErr w:type="gramEnd"/>
-      <w:r>
-        <w:rPr>
-          <w:sz w:val="16"/>
-          <w:szCs w:val="16"/>
-          <w:lang w:val="en-US"/>
-        </w:rPr>
-        <w:t>2012},</w:t>
-      </w:r>
-    </w:p>
-    <w:p>
-      <w:pPr>
-        <w:spacing w:after="0"/>
-        <w:ind w:left="720"/>
-        <w:rPr>
-          <w:sz w:val="16"/>
-          <w:szCs w:val="16"/>
-          <w:lang w:val="en-US"/>
-        </w:rPr>
-      </w:pPr>
-      <w:r>
-        <w:rPr>
-          <w:sz w:val="16"/>
-          <w:szCs w:val="16"/>
-          <w:lang w:val="en-US"/>
-        </w:rPr>
-        <w:t xml:space="preserve">  publisher</w:t>
-      </w:r>
-      <w:proofErr w:type="gramStart"/>
-      <w:r>
-        <w:rPr>
-          <w:sz w:val="16"/>
-          <w:szCs w:val="16"/>
-          <w:lang w:val="en-US"/>
-        </w:rPr>
-        <w:t>={</w:t>
-      </w:r>
-      <w:proofErr w:type="gramEnd"/>
-      <w:r>
-        <w:rPr>
-          <w:sz w:val="16"/>
-          <w:szCs w:val="16"/>
-          <w:lang w:val="en-US"/>
-        </w:rPr>
-        <w:t>Carnegie Mellon University Pittsburgh}</w:t>
-      </w:r>
-    </w:p>
-    <w:p>
-      <w:pPr>
-        <w:spacing w:after="0"/>
-        <w:ind w:left="720"/>
-        <w:rPr>
-          <w:sz w:val="16"/>
-          <w:szCs w:val="16"/>
-          <w:lang w:val="en-US"/>
-        </w:rPr>
-      </w:pPr>
-      <w:r>
-        <w:rPr>
-          <w:sz w:val="16"/>
-          <w:szCs w:val="16"/>
-          <w:lang w:val="en-US"/>
-        </w:rPr>
         <w:t>}</w:t>
       </w:r>
     </w:p>
@@ -1965,16 +1791,7 @@
           <w:sz w:val="20"/>
           <w:szCs w:val="20"/>
         </w:rPr>
-        <w:t>“</w:t>
-      </w:r>
-      <w:r>
-        <w:rPr>
-          <w:i/>
-          <w:iCs/>
-          <w:sz w:val="20"/>
-          <w:szCs w:val="20"/>
-        </w:rPr>
-        <w:t xml:space="preserve">This includes a mixed effect model, </w:t>
+        <w:t xml:space="preserve">“This includes a mixed effect model, </w:t>
       </w:r>
       <w:r>
         <w:rPr>
@@ -1984,27 +1801,27 @@
           <w:sz w:val="20"/>
           <w:szCs w:val="20"/>
         </w:rPr>
-        <w:t>with a fixed effect for year and distance to Sydney/Parramatta</w:t>
-      </w:r>
-      <w:r>
+        <w:t>with a fixed effect for year and distance to Sydney/Parramatta, and a random effect for the SA2.</w:t>
+      </w:r>
+    </w:p>
+    <w:p>
+      <w:pPr>
+        <w:spacing w:after="0"/>
         <w:rPr>
           <w:i/>
           <w:iCs/>
-          <w:color w:val="ED7D31" w:themeColor="accent2"/>
-          <w:sz w:val="20"/>
-          <w:szCs w:val="20"/>
-        </w:rPr>
-        <w:t xml:space="preserve">, </w:t>
-      </w:r>
+          <w:sz w:val="20"/>
+          <w:szCs w:val="20"/>
+        </w:rPr>
+      </w:pPr>
       <w:r>
         <w:rPr>
           <w:i/>
           <w:iCs/>
-          <w:color w:val="ED7D31" w:themeColor="accent2"/>
-          <w:sz w:val="20"/>
-          <w:szCs w:val="20"/>
-        </w:rPr>
-        <w:t>and a random effect for the SA2.</w:t>
+          <w:sz w:val="20"/>
+          <w:szCs w:val="20"/>
+        </w:rPr>
+        <w:t>Both random intercept only and random slope models are compared.</w:t>
       </w:r>
     </w:p>
     <w:p>
@@ -2024,36 +1841,7 @@
           <w:sz w:val="20"/>
           <w:szCs w:val="20"/>
         </w:rPr>
-        <w:t>Both random intercept only and random slope models are compared.</w:t>
-      </w:r>
-    </w:p>
-    <w:p>
-      <w:pPr>
-        <w:spacing w:after="0"/>
-        <w:rPr>
-          <w:i/>
-          <w:iCs/>
-          <w:sz w:val="20"/>
-          <w:szCs w:val="20"/>
-        </w:rPr>
-      </w:pPr>
-      <w:r>
-        <w:rPr>
-          <w:i/>
-          <w:iCs/>
-          <w:sz w:val="20"/>
-          <w:szCs w:val="20"/>
-        </w:rPr>
-        <w:t>It looks like a mixed effects model is necessary.</w:t>
-      </w:r>
-      <w:r>
-        <w:rPr>
-          <w:i/>
-          <w:iCs/>
-          <w:sz w:val="20"/>
-          <w:szCs w:val="20"/>
-        </w:rPr>
-        <w:t>”</w:t>
+        <w:t>It looks like a mixed effects model is necessary.”</w:t>
       </w:r>
     </w:p>
     <w:p>
@@ -2484,6 +2272,7 @@
       </w:pPr>
       <w:r>
         <w:rPr>
+          <w:noProof/>
           <w:sz w:val="20"/>
           <w:szCs w:val="20"/>
         </w:rPr>

</xml_diff>